<commit_message>
Tutorial and Homework updated
</commit_message>
<xml_diff>
--- a/HW5and6_Spring16_Python.docx
+++ b/HW5and6_Spring16_Python.docx
@@ -468,7 +468,33 @@
     </w:p>
     <w:p>
       <w:r>
-        <w:t xml:space="preserve">Create a database in MySQL to store the data you will collect. Note that you will need two tables to store the data (one table for the movies, and another table for actors and their rank). Please keep in mind the relevant data type for each attribute in your tables. For example, Movie Name should be defined as a character variable, and Movie ID could be defined as an integer. </w:t>
+        <w:t>Create a database in MySQL to store the data you will collect. Note that you will need two tables to store the data (one table for the movies, and another table for actors and their rank). Please keep in mind the relevant data type for each attribute in your tables. For example, Movie Name should be defined as a character variable, and Movie ID could be defined as an integer.</w:t>
+      </w:r>
+      <w:r>
+        <w:t xml:space="preserve"> </w:t>
+      </w:r>
+      <w:r>
+        <w:rPr>
+          <w:highlight w:val="yellow"/>
+        </w:rPr>
+        <w:t>Note that the length of a chara</w:t>
+      </w:r>
+      <w:r>
+        <w:rPr>
+          <w:highlight w:val="yellow"/>
+        </w:rPr>
+        <w:t>cter field has to be adequate</w:t>
+      </w:r>
+      <w:bookmarkStart w:id="0" w:name="_GoBack"/>
+      <w:bookmarkEnd w:id="0"/>
+      <w:r>
+        <w:rPr>
+          <w:highlight w:val="yellow"/>
+        </w:rPr>
+        <w:t>. For this reason, it may be worthwhile to create the database table after the text files are created in Steps 2 and 3.</w:t>
+      </w:r>
+      <w:r>
+        <w:t xml:space="preserve"> </w:t>
       </w:r>
     </w:p>
     <w:p/>
@@ -502,10 +528,7 @@
         <w:t>Collect the following information for each movie</w:t>
       </w:r>
       <w:r>
-        <w:t xml:space="preserve"> </w:t>
-      </w:r>
-      <w:r>
-        <w:t>and save in a text file</w:t>
+        <w:t xml:space="preserve"> and save in a text file</w:t>
       </w:r>
       <w:r>
         <w:t xml:space="preserve"> named </w:t>
@@ -843,20 +866,6 @@
         </w:rPr>
         <w:t>.</w:t>
       </w:r>
-    </w:p>
-    <w:p>
-      <w:pPr>
-        <w:rPr>
-          <w:u w:val="single"/>
-        </w:rPr>
-      </w:pPr>
-    </w:p>
-    <w:p>
-      <w:pPr>
-        <w:rPr>
-          <w:u w:val="single"/>
-        </w:rPr>
-      </w:pPr>
     </w:p>
     <w:p>
       <w:pPr>
@@ -966,7 +975,15 @@
           <w:sz w:val="24"/>
           <w:szCs w:val="24"/>
         </w:rPr>
-        <w:t xml:space="preserve">Copy of your </w:t>
+        <w:t>A c</w:t>
+      </w:r>
+      <w:r>
+        <w:rPr>
+          <w:rFonts w:ascii="Times New Roman" w:hAnsi="Times New Roman"/>
+          <w:sz w:val="24"/>
+          <w:szCs w:val="24"/>
+        </w:rPr>
+        <w:t xml:space="preserve">opy of your </w:t>
       </w:r>
       <w:r>
         <w:rPr>
@@ -1006,7 +1023,83 @@
           <w:sz w:val="24"/>
           <w:szCs w:val="24"/>
         </w:rPr>
-        <w:t xml:space="preserve">moves.txt and actors.txt files you collected in Steps 2 and 3. </w:t>
+        <w:t xml:space="preserve">The </w:t>
+      </w:r>
+      <w:r>
+        <w:rPr>
+          <w:rFonts w:ascii="Times New Roman" w:hAnsi="Times New Roman"/>
+          <w:b/>
+          <w:sz w:val="24"/>
+          <w:szCs w:val="24"/>
+        </w:rPr>
+        <w:t>mov</w:t>
+      </w:r>
+      <w:r>
+        <w:rPr>
+          <w:rFonts w:ascii="Times New Roman" w:hAnsi="Times New Roman"/>
+          <w:b/>
+          <w:sz w:val="24"/>
+          <w:szCs w:val="24"/>
+        </w:rPr>
+        <w:t>i</w:t>
+      </w:r>
+      <w:r>
+        <w:rPr>
+          <w:rFonts w:ascii="Times New Roman" w:hAnsi="Times New Roman"/>
+          <w:b/>
+          <w:sz w:val="24"/>
+          <w:szCs w:val="24"/>
+        </w:rPr>
+        <w:t>es.txt</w:t>
+      </w:r>
+      <w:r>
+        <w:rPr>
+          <w:rFonts w:ascii="Times New Roman" w:hAnsi="Times New Roman"/>
+          <w:sz w:val="24"/>
+          <w:szCs w:val="24"/>
+        </w:rPr>
+        <w:t xml:space="preserve"> and </w:t>
+      </w:r>
+      <w:r>
+        <w:rPr>
+          <w:rFonts w:ascii="Times New Roman" w:hAnsi="Times New Roman"/>
+          <w:sz w:val="24"/>
+          <w:szCs w:val="24"/>
+        </w:rPr>
+        <w:t xml:space="preserve">the </w:t>
+      </w:r>
+      <w:r>
+        <w:rPr>
+          <w:rFonts w:ascii="Times New Roman" w:hAnsi="Times New Roman"/>
+          <w:b/>
+          <w:sz w:val="24"/>
+          <w:szCs w:val="24"/>
+        </w:rPr>
+        <w:t>actors.txt</w:t>
+      </w:r>
+      <w:r>
+        <w:rPr>
+          <w:rFonts w:ascii="Times New Roman" w:hAnsi="Times New Roman"/>
+          <w:sz w:val="24"/>
+          <w:szCs w:val="24"/>
+        </w:rPr>
+        <w:t xml:space="preserve"> files you </w:t>
+      </w:r>
+      <w:r>
+        <w:rPr>
+          <w:rFonts w:ascii="Times New Roman" w:hAnsi="Times New Roman"/>
+          <w:sz w:val="24"/>
+          <w:szCs w:val="24"/>
+        </w:rPr>
+        <w:t>creat</w:t>
+      </w:r>
+      <w:r>
+        <w:rPr>
+          <w:rFonts w:ascii="Times New Roman" w:hAnsi="Times New Roman"/>
+          <w:sz w:val="24"/>
+          <w:szCs w:val="24"/>
+        </w:rPr>
+        <w:t xml:space="preserve">ed in Steps 2 and 3. </w:t>
       </w:r>
     </w:p>
     <w:p>
@@ -1038,10 +1131,24 @@
           <w:sz w:val="24"/>
           <w:szCs w:val="24"/>
         </w:rPr>
-        <w:t xml:space="preserve"> in self-contained file with .sql as the extension name</w:t>
-      </w:r>
-      <w:bookmarkStart w:id="0" w:name="_GoBack"/>
-      <w:bookmarkEnd w:id="0"/>
+        <w:t xml:space="preserve"> in</w:t>
+      </w:r>
+      <w:r>
+        <w:rPr>
+          <w:rFonts w:ascii="Times New Roman" w:hAnsi="Times New Roman"/>
+          <w:sz w:val="24"/>
+          <w:szCs w:val="24"/>
+        </w:rPr>
+        <w:t xml:space="preserve"> a</w:t>
+      </w:r>
+      <w:r>
+        <w:rPr>
+          <w:rFonts w:ascii="Times New Roman" w:hAnsi="Times New Roman"/>
+          <w:sz w:val="24"/>
+          <w:szCs w:val="24"/>
+        </w:rPr>
+        <w:t xml:space="preserve"> self-contained file with .sql as the extension name</w:t>
+      </w:r>
       <w:r>
         <w:rPr>
           <w:rFonts w:ascii="Times New Roman" w:hAnsi="Times New Roman"/>
@@ -1327,16 +1434,16 @@
         <w:ind w:left="360" w:hanging="360"/>
         <w:rPr>
           <w:bCs/>
-          <w:sz w:val="24"/>
-          <w:szCs w:val="24"/>
+          <w:sz w:val="22"/>
+          <w:szCs w:val="22"/>
         </w:rPr>
       </w:pPr>
       <w:r>
         <w:rPr>
           <w:b/>
           <w:bCs/>
-          <w:sz w:val="24"/>
-          <w:szCs w:val="24"/>
+          <w:sz w:val="22"/>
+          <w:szCs w:val="22"/>
         </w:rPr>
         <w:t xml:space="preserve">1. </w:t>
       </w:r>
@@ -1344,16 +1451,16 @@
         <w:rPr>
           <w:b/>
           <w:bCs/>
-          <w:sz w:val="24"/>
-          <w:szCs w:val="24"/>
+          <w:sz w:val="22"/>
+          <w:szCs w:val="22"/>
         </w:rPr>
         <w:tab/>
       </w:r>
       <w:r>
         <w:rPr>
           <w:bCs/>
-          <w:sz w:val="24"/>
-          <w:szCs w:val="24"/>
+          <w:sz w:val="22"/>
+          <w:szCs w:val="22"/>
         </w:rPr>
         <w:t>(30 points)</w:t>
       </w:r>
@@ -1368,126 +1475,119 @@
         <w:ind w:left="0" w:firstLine="0"/>
         <w:rPr>
           <w:bCs/>
-          <w:sz w:val="24"/>
-          <w:szCs w:val="24"/>
+          <w:sz w:val="22"/>
+          <w:szCs w:val="22"/>
         </w:rPr>
       </w:pPr>
       <w:r>
         <w:rPr>
           <w:bCs/>
-          <w:sz w:val="24"/>
-          <w:szCs w:val="24"/>
+          <w:sz w:val="22"/>
+          <w:szCs w:val="22"/>
         </w:rPr>
         <w:t>In this assignment, you will write scripts to collect additional data on the movies released in 201</w:t>
       </w:r>
       <w:r>
         <w:rPr>
           <w:bCs/>
-          <w:sz w:val="24"/>
-          <w:szCs w:val="24"/>
+          <w:sz w:val="22"/>
+          <w:szCs w:val="22"/>
         </w:rPr>
         <w:t>5</w:t>
       </w:r>
       <w:r>
         <w:rPr>
           <w:bCs/>
-          <w:sz w:val="24"/>
-          <w:szCs w:val="24"/>
+          <w:sz w:val="22"/>
+          <w:szCs w:val="22"/>
         </w:rPr>
         <w:t xml:space="preserve">. The data </w:t>
       </w:r>
       <w:r>
         <w:rPr>
           <w:bCs/>
-          <w:sz w:val="24"/>
-          <w:szCs w:val="24"/>
+          <w:sz w:val="22"/>
+          <w:szCs w:val="22"/>
         </w:rPr>
         <w:t xml:space="preserve">items </w:t>
       </w:r>
       <w:r>
         <w:rPr>
           <w:bCs/>
-          <w:sz w:val="24"/>
-          <w:szCs w:val="24"/>
+          <w:sz w:val="22"/>
+          <w:szCs w:val="22"/>
         </w:rPr>
         <w:t xml:space="preserve">you will need to collect are listed below. </w:t>
       </w:r>
       <w:r>
         <w:rPr>
           <w:bCs/>
-          <w:sz w:val="24"/>
-          <w:szCs w:val="24"/>
+          <w:sz w:val="22"/>
+          <w:szCs w:val="22"/>
         </w:rPr>
         <w:t>For each movie, y</w:t>
       </w:r>
       <w:r>
         <w:rPr>
-          <w:sz w:val="24"/>
-          <w:szCs w:val="24"/>
+          <w:sz w:val="22"/>
+          <w:szCs w:val="22"/>
         </w:rPr>
         <w:t>ou</w:t>
       </w:r>
       <w:r>
         <w:rPr>
-          <w:sz w:val="24"/>
-          <w:szCs w:val="24"/>
+          <w:sz w:val="22"/>
+          <w:szCs w:val="22"/>
         </w:rPr>
         <w:t xml:space="preserve"> will </w:t>
       </w:r>
       <w:r>
         <w:rPr>
-          <w:sz w:val="24"/>
-          <w:szCs w:val="24"/>
+          <w:sz w:val="22"/>
+          <w:szCs w:val="22"/>
         </w:rPr>
         <w:t xml:space="preserve">have to </w:t>
       </w:r>
       <w:r>
         <w:rPr>
-          <w:sz w:val="24"/>
-          <w:szCs w:val="24"/>
+          <w:sz w:val="22"/>
+          <w:szCs w:val="22"/>
         </w:rPr>
         <w:t>use the Movie ID you collected</w:t>
       </w:r>
       <w:r>
         <w:rPr>
-          <w:sz w:val="24"/>
-          <w:szCs w:val="24"/>
+          <w:sz w:val="22"/>
+          <w:szCs w:val="22"/>
         </w:rPr>
         <w:t xml:space="preserve"> in Assignment 5</w:t>
       </w:r>
       <w:r>
         <w:rPr>
-          <w:sz w:val="24"/>
-          <w:szCs w:val="24"/>
+          <w:sz w:val="22"/>
+          <w:szCs w:val="22"/>
         </w:rPr>
         <w:t xml:space="preserve"> to retrieve the page with the necessary information. For example, for the movie </w:t>
       </w:r>
       <w:r>
         <w:rPr>
           <w:bCs/>
-          <w:sz w:val="24"/>
-          <w:szCs w:val="24"/>
+          <w:sz w:val="22"/>
+          <w:szCs w:val="22"/>
         </w:rPr>
         <w:t>Star Wars: The Force Awakens</w:t>
       </w:r>
       <w:r>
         <w:rPr>
-          <w:sz w:val="24"/>
-          <w:szCs w:val="24"/>
-        </w:rPr>
-        <w:t>”</w:t>
-      </w:r>
-      <w:r>
-        <w:rPr>
-          <w:sz w:val="24"/>
-          <w:szCs w:val="24"/>
-        </w:rPr>
-        <w:t>, the Movie ID is “starwars7”</w:t>
-      </w:r>
-      <w:r>
-        <w:rPr>
-          <w:sz w:val="24"/>
-          <w:szCs w:val="24"/>
+          <w:sz w:val="22"/>
+          <w:szCs w:val="22"/>
+        </w:rPr>
+        <w:t>”, the Movie ID is “starwars7”</w:t>
+      </w:r>
+      <w:r>
+        <w:rPr>
+          <w:sz w:val="22"/>
+          <w:szCs w:val="22"/>
         </w:rPr>
         <w:t xml:space="preserve">, and the URL corresponding to this particular movie is </w:t>
       </w:r>
@@ -1495,37 +1595,37 @@
         <w:r>
           <w:rPr>
             <w:rStyle w:val="Hyperlink"/>
-            <w:sz w:val="24"/>
-            <w:szCs w:val="24"/>
+            <w:sz w:val="22"/>
+            <w:szCs w:val="22"/>
           </w:rPr>
           <w:t>http://www.boxofficemojo.com/movies/?id=starwars7.htm</w:t>
         </w:r>
       </w:hyperlink>
       <w:r>
         <w:rPr>
-          <w:sz w:val="24"/>
-          <w:szCs w:val="24"/>
+          <w:sz w:val="22"/>
+          <w:szCs w:val="22"/>
         </w:rPr>
         <w:t xml:space="preserve">. </w:t>
       </w:r>
       <w:r>
         <w:rPr>
-          <w:sz w:val="24"/>
-          <w:szCs w:val="24"/>
+          <w:sz w:val="22"/>
+          <w:szCs w:val="22"/>
         </w:rPr>
         <w:t xml:space="preserve">You will then parse this webpage to collect the following additional information for </w:t>
       </w:r>
       <w:r>
         <w:rPr>
-          <w:sz w:val="24"/>
-          <w:szCs w:val="24"/>
+          <w:sz w:val="22"/>
+          <w:szCs w:val="22"/>
         </w:rPr>
         <w:t>each</w:t>
       </w:r>
       <w:r>
         <w:rPr>
-          <w:sz w:val="24"/>
-          <w:szCs w:val="24"/>
+          <w:sz w:val="22"/>
+          <w:szCs w:val="22"/>
         </w:rPr>
         <w:t xml:space="preserve"> movie:</w:t>
       </w:r>
@@ -1540,15 +1640,11 @@
         <w:spacing w:after="0" w:line="240" w:lineRule="auto"/>
         <w:rPr>
           <w:rFonts w:ascii="Times New Roman" w:hAnsi="Times New Roman"/>
-          <w:sz w:val="24"/>
-          <w:szCs w:val="24"/>
-        </w:rPr>
-      </w:pPr>
-      <w:r>
-        <w:rPr>
-          <w:rFonts w:ascii="Times New Roman" w:hAnsi="Times New Roman"/>
-          <w:sz w:val="24"/>
-          <w:szCs w:val="24"/>
+        </w:rPr>
+      </w:pPr>
+      <w:r>
+        <w:rPr>
+          <w:rFonts w:ascii="Times New Roman" w:hAnsi="Times New Roman"/>
         </w:rPr>
         <w:t>Genre.</w:t>
       </w:r>
@@ -1563,15 +1659,11 @@
         <w:spacing w:after="0" w:line="240" w:lineRule="auto"/>
         <w:rPr>
           <w:rFonts w:ascii="Times New Roman" w:hAnsi="Times New Roman"/>
-          <w:sz w:val="24"/>
-          <w:szCs w:val="24"/>
-        </w:rPr>
-      </w:pPr>
-      <w:r>
-        <w:rPr>
-          <w:rFonts w:ascii="Times New Roman" w:hAnsi="Times New Roman"/>
-          <w:sz w:val="24"/>
-          <w:szCs w:val="24"/>
+        </w:rPr>
+      </w:pPr>
+      <w:r>
+        <w:rPr>
+          <w:rFonts w:ascii="Times New Roman" w:hAnsi="Times New Roman"/>
         </w:rPr>
         <w:t>MPAA rating.</w:t>
       </w:r>
@@ -1586,15 +1678,11 @@
         <w:spacing w:after="0" w:line="240" w:lineRule="auto"/>
         <w:rPr>
           <w:rFonts w:ascii="Times New Roman" w:hAnsi="Times New Roman"/>
-          <w:sz w:val="24"/>
-          <w:szCs w:val="24"/>
-        </w:rPr>
-      </w:pPr>
-      <w:r>
-        <w:rPr>
-          <w:rFonts w:ascii="Times New Roman" w:hAnsi="Times New Roman"/>
-          <w:sz w:val="24"/>
-          <w:szCs w:val="24"/>
+        </w:rPr>
+      </w:pPr>
+      <w:r>
+        <w:rPr>
+          <w:rFonts w:ascii="Times New Roman" w:hAnsi="Times New Roman"/>
         </w:rPr>
         <w:t>Budget.</w:t>
       </w:r>
@@ -1609,15 +1697,11 @@
         <w:spacing w:after="0" w:line="240" w:lineRule="auto"/>
         <w:rPr>
           <w:rFonts w:ascii="Times New Roman" w:hAnsi="Times New Roman"/>
-          <w:sz w:val="24"/>
-          <w:szCs w:val="24"/>
-        </w:rPr>
-      </w:pPr>
-      <w:r>
-        <w:rPr>
-          <w:rFonts w:ascii="Times New Roman" w:hAnsi="Times New Roman"/>
-          <w:sz w:val="24"/>
-          <w:szCs w:val="24"/>
+        </w:rPr>
+      </w:pPr>
+      <w:r>
+        <w:rPr>
+          <w:rFonts w:ascii="Times New Roman" w:hAnsi="Times New Roman"/>
         </w:rPr>
         <w:t>Domestic Total Gross revenue for the movie.</w:t>
       </w:r>
@@ -1632,15 +1716,11 @@
         <w:spacing w:after="0" w:line="240" w:lineRule="auto"/>
         <w:rPr>
           <w:rFonts w:ascii="Times New Roman" w:hAnsi="Times New Roman"/>
-          <w:sz w:val="24"/>
-          <w:szCs w:val="24"/>
-        </w:rPr>
-      </w:pPr>
-      <w:r>
-        <w:rPr>
-          <w:rFonts w:ascii="Times New Roman" w:hAnsi="Times New Roman"/>
-          <w:sz w:val="24"/>
-          <w:szCs w:val="24"/>
+        </w:rPr>
+      </w:pPr>
+      <w:r>
+        <w:rPr>
+          <w:rFonts w:ascii="Times New Roman" w:hAnsi="Times New Roman"/>
         </w:rPr>
         <w:t>Foreign Total Gross revenue for the movie.</w:t>
       </w:r>
@@ -1655,296 +1735,280 @@
         <w:spacing w:after="0" w:line="240" w:lineRule="auto"/>
         <w:rPr>
           <w:rFonts w:ascii="Times New Roman" w:hAnsi="Times New Roman"/>
-          <w:sz w:val="24"/>
-          <w:szCs w:val="24"/>
-        </w:rPr>
-      </w:pPr>
-      <w:r>
-        <w:rPr>
-          <w:rFonts w:ascii="Times New Roman" w:hAnsi="Times New Roman"/>
-          <w:sz w:val="24"/>
-          <w:szCs w:val="24"/>
+        </w:rPr>
+      </w:pPr>
+      <w:r>
+        <w:rPr>
+          <w:rFonts w:ascii="Times New Roman" w:hAnsi="Times New Roman"/>
         </w:rPr>
         <w:t>List of a</w:t>
       </w:r>
       <w:r>
         <w:rPr>
           <w:rFonts w:ascii="Times New Roman" w:hAnsi="Times New Roman"/>
-          <w:sz w:val="24"/>
-          <w:szCs w:val="24"/>
         </w:rPr>
         <w:t xml:space="preserve">ctors. Note that </w:t>
       </w:r>
       <w:r>
         <w:rPr>
           <w:rFonts w:ascii="Times New Roman" w:hAnsi="Times New Roman"/>
-          <w:sz w:val="24"/>
-          <w:szCs w:val="24"/>
         </w:rPr>
         <w:t xml:space="preserve">not every actor’s name is hyperlinked on this page. </w:t>
       </w:r>
       <w:r>
         <w:rPr>
           <w:rFonts w:ascii="Times New Roman" w:hAnsi="Times New Roman"/>
-          <w:sz w:val="24"/>
-          <w:szCs w:val="24"/>
         </w:rPr>
         <w:t xml:space="preserve">When an actor’s name is hyperlinked, an actor id </w:t>
       </w:r>
       <w:r>
         <w:rPr>
           <w:rFonts w:ascii="Times New Roman" w:hAnsi="Times New Roman"/>
-          <w:sz w:val="24"/>
-          <w:szCs w:val="24"/>
         </w:rPr>
         <w:t xml:space="preserve">appears in the source code for the </w:t>
       </w:r>
       <w:r>
         <w:rPr>
           <w:rFonts w:ascii="Times New Roman" w:hAnsi="Times New Roman"/>
-          <w:sz w:val="24"/>
-          <w:szCs w:val="24"/>
         </w:rPr>
         <w:t>web</w:t>
       </w:r>
       <w:r>
         <w:rPr>
           <w:rFonts w:ascii="Times New Roman" w:hAnsi="Times New Roman"/>
-          <w:sz w:val="24"/>
-          <w:szCs w:val="24"/>
         </w:rPr>
         <w:t>page</w:t>
       </w:r>
       <w:r>
         <w:rPr>
           <w:rFonts w:ascii="Times New Roman" w:hAnsi="Times New Roman"/>
-          <w:sz w:val="24"/>
-          <w:szCs w:val="24"/>
-        </w:rPr>
-        <w:t xml:space="preserve"> (although it</w:t>
-      </w:r>
-      <w:r>
-        <w:rPr>
-          <w:rFonts w:ascii="Times New Roman" w:hAnsi="Times New Roman"/>
-          <w:sz w:val="24"/>
-          <w:szCs w:val="24"/>
-        </w:rPr>
-        <w:t xml:space="preserve"> is n</w:t>
-      </w:r>
-      <w:r>
-        <w:rPr>
-          <w:rFonts w:ascii="Times New Roman" w:hAnsi="Times New Roman"/>
-          <w:sz w:val="24"/>
-          <w:szCs w:val="24"/>
-        </w:rPr>
-        <w:t>ot displayed on the webpage)</w:t>
-      </w:r>
-      <w:r>
-        <w:rPr>
-          <w:rFonts w:ascii="Times New Roman" w:hAnsi="Times New Roman"/>
-          <w:sz w:val="24"/>
-          <w:szCs w:val="24"/>
+        </w:rPr>
+        <w:t xml:space="preserve"> (although it is not displayed on the webpage)</w:t>
+      </w:r>
+      <w:r>
+        <w:rPr>
+          <w:rFonts w:ascii="Times New Roman" w:hAnsi="Times New Roman"/>
         </w:rPr>
         <w:t xml:space="preserve">. For example, </w:t>
       </w:r>
       <w:r>
         <w:rPr>
           <w:rFonts w:ascii="Times New Roman" w:hAnsi="Times New Roman"/>
-          <w:sz w:val="24"/>
-          <w:szCs w:val="24"/>
         </w:rPr>
         <w:t>Harrison Ford</w:t>
       </w:r>
       <w:r>
         <w:rPr>
           <w:rFonts w:ascii="Times New Roman" w:hAnsi="Times New Roman"/>
-          <w:sz w:val="24"/>
-          <w:szCs w:val="24"/>
         </w:rPr>
         <w:t>’s id is “</w:t>
       </w:r>
       <w:r>
         <w:rPr>
           <w:rFonts w:ascii="Times New Roman" w:hAnsi="Times New Roman"/>
-          <w:sz w:val="24"/>
-          <w:szCs w:val="24"/>
         </w:rPr>
         <w:t>harrisonford</w:t>
       </w:r>
       <w:r>
         <w:rPr>
           <w:rFonts w:ascii="Times New Roman" w:hAnsi="Times New Roman"/>
-          <w:sz w:val="24"/>
-          <w:szCs w:val="24"/>
         </w:rPr>
         <w:t xml:space="preserve">.” </w:t>
       </w:r>
       <w:r>
         <w:rPr>
           <w:rFonts w:ascii="Times New Roman" w:hAnsi="Times New Roman"/>
-          <w:sz w:val="24"/>
-          <w:szCs w:val="24"/>
-        </w:rPr>
-        <w:t xml:space="preserve">For actors </w:t>
-      </w:r>
-      <w:r>
-        <w:rPr>
-          <w:rFonts w:ascii="Times New Roman" w:hAnsi="Times New Roman"/>
-          <w:sz w:val="24"/>
-          <w:szCs w:val="24"/>
-        </w:rPr>
-        <w:t>for whom no</w:t>
-      </w:r>
-      <w:r>
-        <w:rPr>
-          <w:rFonts w:ascii="Times New Roman" w:hAnsi="Times New Roman"/>
-          <w:sz w:val="24"/>
-          <w:szCs w:val="24"/>
-        </w:rPr>
-        <w:t xml:space="preserve"> hyperlinks</w:t>
-      </w:r>
-      <w:r>
-        <w:rPr>
-          <w:rFonts w:ascii="Times New Roman" w:hAnsi="Times New Roman"/>
-          <w:sz w:val="24"/>
-          <w:szCs w:val="24"/>
-        </w:rPr>
-        <w:t xml:space="preserve"> are provided</w:t>
-      </w:r>
-      <w:r>
-        <w:rPr>
-          <w:rFonts w:ascii="Times New Roman" w:hAnsi="Times New Roman"/>
-          <w:sz w:val="24"/>
-          <w:szCs w:val="24"/>
-        </w:rPr>
-        <w:t xml:space="preserve">, use their </w:t>
-      </w:r>
-      <w:r>
-        <w:rPr>
-          <w:rFonts w:ascii="Times New Roman" w:hAnsi="Times New Roman"/>
-          <w:sz w:val="24"/>
-          <w:szCs w:val="24"/>
-        </w:rPr>
-        <w:t xml:space="preserve">concatenated first and last </w:t>
-      </w:r>
-      <w:r>
-        <w:rPr>
-          <w:rFonts w:ascii="Times New Roman" w:hAnsi="Times New Roman"/>
-          <w:sz w:val="24"/>
-          <w:szCs w:val="24"/>
-        </w:rPr>
-        <w:t>names</w:t>
-      </w:r>
-      <w:r>
-        <w:rPr>
-          <w:rFonts w:ascii="Times New Roman" w:hAnsi="Times New Roman"/>
-          <w:sz w:val="24"/>
-          <w:szCs w:val="24"/>
-        </w:rPr>
-        <w:t xml:space="preserve"> to create their ids. </w:t>
-      </w:r>
-      <w:r>
-        <w:rPr>
-          <w:rFonts w:ascii="Times New Roman" w:hAnsi="Times New Roman"/>
-          <w:sz w:val="24"/>
-          <w:szCs w:val="24"/>
+        </w:rPr>
+        <w:t xml:space="preserve">For actors for whom no hyperlinks are provided, use their concatenated first and last names to create their ids. </w:t>
+      </w:r>
+      <w:r>
+        <w:rPr>
+          <w:rFonts w:ascii="Times New Roman" w:hAnsi="Times New Roman"/>
         </w:rPr>
         <w:t>Note that you will need a</w:t>
       </w:r>
       <w:r>
         <w:rPr>
           <w:rFonts w:ascii="Times New Roman" w:hAnsi="Times New Roman"/>
-          <w:sz w:val="24"/>
-          <w:szCs w:val="24"/>
         </w:rPr>
         <w:t>nother</w:t>
       </w:r>
       <w:r>
         <w:rPr>
           <w:rFonts w:ascii="Times New Roman" w:hAnsi="Times New Roman"/>
-          <w:sz w:val="24"/>
-          <w:szCs w:val="24"/>
         </w:rPr>
         <w:t xml:space="preserve"> table </w:t>
       </w:r>
       <w:r>
         <w:rPr>
           <w:rFonts w:ascii="Times New Roman" w:hAnsi="Times New Roman"/>
-          <w:sz w:val="24"/>
-          <w:szCs w:val="24"/>
         </w:rPr>
         <w:t xml:space="preserve">in your database </w:t>
       </w:r>
       <w:r>
         <w:rPr>
           <w:rFonts w:ascii="Times New Roman" w:hAnsi="Times New Roman"/>
-          <w:sz w:val="24"/>
-          <w:szCs w:val="24"/>
         </w:rPr>
         <w:t>to store the list of featured actors for each movie.</w:t>
       </w:r>
     </w:p>
-    <w:p/>
-    <w:p>
-      <w:r>
+    <w:p>
+      <w:pPr>
+        <w:rPr>
+          <w:sz w:val="22"/>
+          <w:szCs w:val="22"/>
+        </w:rPr>
+      </w:pPr>
+    </w:p>
+    <w:p>
+      <w:pPr>
+        <w:rPr>
+          <w:sz w:val="22"/>
+          <w:szCs w:val="22"/>
+        </w:rPr>
+      </w:pPr>
+      <w:r>
+        <w:rPr>
+          <w:sz w:val="22"/>
+          <w:szCs w:val="22"/>
+        </w:rPr>
         <w:t>As mentioned above</w:t>
       </w:r>
       <w:r>
+        <w:rPr>
+          <w:sz w:val="22"/>
+          <w:szCs w:val="22"/>
+        </w:rPr>
         <w:t xml:space="preserve"> you will need to add a third table in your database to store the data. The third table will be to store the information on the actors featured in each movie. </w:t>
       </w:r>
       <w:r>
+        <w:rPr>
+          <w:sz w:val="22"/>
+          <w:szCs w:val="22"/>
+        </w:rPr>
         <w:t>T</w:t>
       </w:r>
       <w:r>
+        <w:rPr>
+          <w:sz w:val="22"/>
+          <w:szCs w:val="22"/>
+        </w:rPr>
         <w:t xml:space="preserve">he other </w:t>
       </w:r>
       <w:r>
+        <w:rPr>
+          <w:sz w:val="22"/>
+          <w:szCs w:val="22"/>
+        </w:rPr>
         <w:t>information about the movies</w:t>
       </w:r>
       <w:r>
+        <w:rPr>
+          <w:sz w:val="22"/>
+          <w:szCs w:val="22"/>
+        </w:rPr>
         <w:t xml:space="preserve"> should be </w:t>
       </w:r>
       <w:r>
+        <w:rPr>
+          <w:sz w:val="22"/>
+          <w:szCs w:val="22"/>
+        </w:rPr>
         <w:t>entered</w:t>
       </w:r>
       <w:r>
+        <w:rPr>
+          <w:sz w:val="22"/>
+          <w:szCs w:val="22"/>
+        </w:rPr>
         <w:t xml:space="preserve"> </w:t>
       </w:r>
       <w:r>
+        <w:rPr>
+          <w:sz w:val="22"/>
+          <w:szCs w:val="22"/>
+        </w:rPr>
         <w:t>in the table that stores data on the movies</w:t>
       </w:r>
       <w:r>
+        <w:rPr>
+          <w:sz w:val="22"/>
+          <w:szCs w:val="22"/>
+        </w:rPr>
         <w:t xml:space="preserve"> (</w:t>
       </w:r>
       <w:r>
+        <w:rPr>
+          <w:sz w:val="22"/>
+          <w:szCs w:val="22"/>
+        </w:rPr>
         <w:t>please note that y</w:t>
       </w:r>
       <w:r>
+        <w:rPr>
+          <w:sz w:val="22"/>
+          <w:szCs w:val="22"/>
+        </w:rPr>
         <w:t xml:space="preserve">ou </w:t>
       </w:r>
       <w:r>
+        <w:rPr>
+          <w:sz w:val="22"/>
+          <w:szCs w:val="22"/>
+        </w:rPr>
         <w:t xml:space="preserve">will </w:t>
       </w:r>
       <w:r>
+        <w:rPr>
+          <w:sz w:val="22"/>
+          <w:szCs w:val="22"/>
+        </w:rPr>
         <w:t>need to alter the table</w:t>
       </w:r>
       <w:r>
+        <w:rPr>
+          <w:sz w:val="22"/>
+          <w:szCs w:val="22"/>
+        </w:rPr>
         <w:t xml:space="preserve"> structure</w:t>
       </w:r>
       <w:r>
+        <w:rPr>
+          <w:sz w:val="22"/>
+          <w:szCs w:val="22"/>
+        </w:rPr>
         <w:t xml:space="preserve"> to store new columns before </w:t>
       </w:r>
       <w:r>
+        <w:rPr>
+          <w:sz w:val="22"/>
+          <w:szCs w:val="22"/>
+        </w:rPr>
         <w:t>enter</w:t>
       </w:r>
       <w:r>
+        <w:rPr>
+          <w:sz w:val="22"/>
+          <w:szCs w:val="22"/>
+        </w:rPr>
         <w:t>ing new information about each movie)</w:t>
       </w:r>
       <w:r>
+        <w:rPr>
+          <w:sz w:val="22"/>
+          <w:szCs w:val="22"/>
+        </w:rPr>
         <w:t xml:space="preserve">. As before, please keep in mind the relevant data type for each attribute in your tables. </w:t>
       </w:r>
     </w:p>
-    <w:p/>
+    <w:p>
+      <w:pPr>
+        <w:rPr>
+          <w:sz w:val="22"/>
+          <w:szCs w:val="22"/>
+        </w:rPr>
+      </w:pPr>
+    </w:p>
     <w:p>
       <w:pPr>
         <w:pStyle w:val="ListParagraph"/>
@@ -1952,16 +2016,12 @@
         <w:ind w:left="0"/>
         <w:rPr>
           <w:rFonts w:ascii="Times New Roman" w:hAnsi="Times New Roman"/>
-          <w:sz w:val="24"/>
-          <w:szCs w:val="24"/>
           <w:u w:val="single"/>
         </w:rPr>
       </w:pPr>
       <w:r>
         <w:rPr>
           <w:rFonts w:ascii="Times New Roman" w:hAnsi="Times New Roman"/>
-          <w:sz w:val="24"/>
-          <w:szCs w:val="24"/>
           <w:u w:val="single"/>
         </w:rPr>
         <w:t>Deliverables:</w:t>
@@ -1977,31 +2037,29 @@
         <w:spacing w:after="0" w:line="240" w:lineRule="auto"/>
         <w:rPr>
           <w:rFonts w:ascii="Times New Roman" w:hAnsi="Times New Roman"/>
-          <w:sz w:val="24"/>
-          <w:szCs w:val="24"/>
-        </w:rPr>
-      </w:pPr>
-      <w:r>
-        <w:rPr>
-          <w:rFonts w:ascii="Times New Roman" w:hAnsi="Times New Roman"/>
-          <w:sz w:val="24"/>
-          <w:szCs w:val="24"/>
-        </w:rPr>
-        <w:t xml:space="preserve">Copy of your </w:t>
-      </w:r>
-      <w:r>
-        <w:rPr>
-          <w:rFonts w:ascii="Times New Roman" w:hAnsi="Times New Roman"/>
-          <w:sz w:val="24"/>
-          <w:szCs w:val="24"/>
+        </w:rPr>
+      </w:pPr>
+      <w:r>
+        <w:rPr>
+          <w:rFonts w:ascii="Times New Roman" w:hAnsi="Times New Roman"/>
+        </w:rPr>
+        <w:t>A c</w:t>
+      </w:r>
+      <w:r>
+        <w:rPr>
+          <w:rFonts w:ascii="Times New Roman" w:hAnsi="Times New Roman"/>
+        </w:rPr>
+        <w:t xml:space="preserve">opy of your </w:t>
+      </w:r>
+      <w:r>
+        <w:rPr>
+          <w:rFonts w:ascii="Times New Roman" w:hAnsi="Times New Roman"/>
         </w:rPr>
         <w:t>Python code</w:t>
       </w:r>
       <w:r>
         <w:rPr>
           <w:rFonts w:ascii="Times New Roman" w:hAnsi="Times New Roman"/>
-          <w:sz w:val="24"/>
-          <w:szCs w:val="24"/>
         </w:rPr>
         <w:t>.</w:t>
       </w:r>
@@ -2014,48 +2072,40 @@
           <w:numId w:val="14"/>
         </w:numPr>
         <w:spacing w:after="0" w:line="240" w:lineRule="auto"/>
-        <w:rPr>
-          <w:sz w:val="24"/>
-          <w:szCs w:val="24"/>
-        </w:rPr>
-      </w:pPr>
-      <w:r>
-        <w:rPr>
-          <w:rFonts w:ascii="Times New Roman" w:hAnsi="Times New Roman"/>
-          <w:sz w:val="24"/>
-          <w:szCs w:val="24"/>
+      </w:pPr>
+      <w:r>
+        <w:rPr>
+          <w:rFonts w:ascii="Times New Roman" w:hAnsi="Times New Roman"/>
         </w:rPr>
         <w:t>A copy of your database</w:t>
       </w:r>
       <w:r>
         <w:rPr>
           <w:rFonts w:ascii="Times New Roman" w:hAnsi="Times New Roman"/>
-          <w:sz w:val="24"/>
-          <w:szCs w:val="24"/>
+        </w:rPr>
+        <w:t xml:space="preserve"> (using the .sql extension)</w:t>
+      </w:r>
+      <w:r>
+        <w:rPr>
+          <w:rFonts w:ascii="Times New Roman" w:hAnsi="Times New Roman"/>
         </w:rPr>
         <w:t xml:space="preserve"> including all </w:t>
       </w:r>
       <w:r>
         <w:rPr>
           <w:rFonts w:ascii="Times New Roman" w:hAnsi="Times New Roman"/>
-          <w:sz w:val="24"/>
-          <w:szCs w:val="24"/>
         </w:rPr>
         <w:t>three</w:t>
       </w:r>
       <w:r>
         <w:rPr>
           <w:rFonts w:ascii="Times New Roman" w:hAnsi="Times New Roman"/>
-          <w:sz w:val="24"/>
-          <w:szCs w:val="24"/>
         </w:rPr>
         <w:t xml:space="preserve"> tables</w:t>
       </w:r>
       <w:r>
         <w:rPr>
           <w:rFonts w:ascii="Times New Roman" w:hAnsi="Times New Roman"/>
-          <w:sz w:val="24"/>
-          <w:szCs w:val="24"/>
         </w:rPr>
         <w:t>.</w:t>
       </w:r>
@@ -2068,16 +2118,10 @@
           <w:numId w:val="14"/>
         </w:numPr>
         <w:spacing w:after="0" w:line="240" w:lineRule="auto"/>
-        <w:rPr>
-          <w:sz w:val="24"/>
-          <w:szCs w:val="24"/>
-        </w:rPr>
-      </w:pPr>
-      <w:r>
-        <w:rPr>
-          <w:rFonts w:ascii="Times New Roman" w:hAnsi="Times New Roman"/>
-          <w:sz w:val="24"/>
-          <w:szCs w:val="24"/>
+      </w:pPr>
+      <w:r>
+        <w:rPr>
+          <w:rFonts w:ascii="Times New Roman" w:hAnsi="Times New Roman"/>
         </w:rPr>
         <w:t>A data dictionary for your revised database. As you did for Assignment 5, the dictionary should list the names of all the tables, and the names and data types of all attributes in each table. It would be helpful to also provide a brief description of each attribute.</w:t>
       </w:r>
@@ -2092,31 +2136,23 @@
         <w:spacing w:after="0" w:line="240" w:lineRule="auto"/>
         <w:rPr>
           <w:rFonts w:ascii="Times New Roman" w:hAnsi="Times New Roman"/>
-          <w:sz w:val="24"/>
-          <w:szCs w:val="24"/>
-        </w:rPr>
-      </w:pPr>
-      <w:r>
-        <w:rPr>
-          <w:rFonts w:ascii="Times New Roman" w:hAnsi="Times New Roman"/>
-          <w:sz w:val="24"/>
-          <w:szCs w:val="24"/>
+        </w:rPr>
+      </w:pPr>
+      <w:r>
+        <w:rPr>
+          <w:rFonts w:ascii="Times New Roman" w:hAnsi="Times New Roman"/>
         </w:rPr>
         <w:t>What is the total Domestic revenue for all the movies in 201</w:t>
       </w:r>
       <w:r>
         <w:rPr>
           <w:rFonts w:ascii="Times New Roman" w:hAnsi="Times New Roman"/>
-          <w:sz w:val="24"/>
-          <w:szCs w:val="24"/>
         </w:rPr>
         <w:t>5</w:t>
       </w:r>
       <w:r>
         <w:rPr>
           <w:rFonts w:ascii="Times New Roman" w:hAnsi="Times New Roman"/>
-          <w:sz w:val="24"/>
-          <w:szCs w:val="24"/>
         </w:rPr>
         <w:t>? What is the total foreign revenue?</w:t>
       </w:r>
@@ -2131,39 +2167,29 @@
         <w:spacing w:after="0" w:line="240" w:lineRule="auto"/>
         <w:rPr>
           <w:rFonts w:ascii="Times New Roman" w:hAnsi="Times New Roman"/>
-          <w:sz w:val="24"/>
-          <w:szCs w:val="24"/>
-        </w:rPr>
-      </w:pPr>
-      <w:r>
-        <w:rPr>
-          <w:rFonts w:ascii="Times New Roman" w:hAnsi="Times New Roman"/>
-          <w:sz w:val="24"/>
-          <w:szCs w:val="24"/>
+        </w:rPr>
+      </w:pPr>
+      <w:r>
+        <w:rPr>
+          <w:rFonts w:ascii="Times New Roman" w:hAnsi="Times New Roman"/>
         </w:rPr>
         <w:t>How many movies have available budget information? Among these movies, we a</w:t>
       </w:r>
       <w:r>
         <w:rPr>
           <w:rFonts w:ascii="Times New Roman" w:hAnsi="Times New Roman"/>
-          <w:sz w:val="24"/>
-          <w:szCs w:val="24"/>
         </w:rPr>
         <w:t>ssume that movies are considered to be profitable if the gross revenue (domestic plus foreign revenue) is greater than 1.2 times the budget. How many movies were profitable in 201</w:t>
       </w:r>
       <w:r>
         <w:rPr>
           <w:rFonts w:ascii="Times New Roman" w:hAnsi="Times New Roman"/>
-          <w:sz w:val="24"/>
-          <w:szCs w:val="24"/>
         </w:rPr>
         <w:t>5</w:t>
       </w:r>
       <w:r>
         <w:rPr>
           <w:rFonts w:ascii="Times New Roman" w:hAnsi="Times New Roman"/>
-          <w:sz w:val="24"/>
-          <w:szCs w:val="24"/>
         </w:rPr>
         <w:t>?</w:t>
       </w:r>
@@ -2178,80 +2204,71 @@
         <w:spacing w:after="0" w:line="240" w:lineRule="auto"/>
         <w:rPr>
           <w:rFonts w:ascii="Times New Roman" w:hAnsi="Times New Roman"/>
-          <w:sz w:val="24"/>
-          <w:szCs w:val="24"/>
-        </w:rPr>
-      </w:pPr>
-      <w:r>
-        <w:rPr>
-          <w:rFonts w:ascii="Times New Roman" w:hAnsi="Times New Roman"/>
-          <w:sz w:val="24"/>
-          <w:szCs w:val="24"/>
-        </w:rPr>
-        <w:lastRenderedPageBreak/>
+        </w:rPr>
+      </w:pPr>
+      <w:r>
+        <w:rPr>
+          <w:rFonts w:ascii="Times New Roman" w:hAnsi="Times New Roman"/>
+        </w:rPr>
         <w:t>Which actor</w:t>
       </w:r>
       <w:r>
         <w:rPr>
           <w:rFonts w:ascii="Times New Roman" w:hAnsi="Times New Roman"/>
-          <w:sz w:val="24"/>
-          <w:szCs w:val="24"/>
-        </w:rPr>
-        <w:t xml:space="preserve"> (actor name)</w:t>
-      </w:r>
-      <w:r>
-        <w:rPr>
-          <w:rFonts w:ascii="Times New Roman" w:hAnsi="Times New Roman"/>
-          <w:sz w:val="24"/>
-          <w:szCs w:val="24"/>
+        </w:rPr>
+        <w:t xml:space="preserve"> (</w:t>
+      </w:r>
+      <w:r>
+        <w:rPr>
+          <w:rFonts w:ascii="Times New Roman" w:hAnsi="Times New Roman"/>
+        </w:rPr>
+        <w:t xml:space="preserve">provide full </w:t>
+      </w:r>
+      <w:r>
+        <w:rPr>
+          <w:rFonts w:ascii="Times New Roman" w:hAnsi="Times New Roman"/>
+        </w:rPr>
+        <w:t>actor name)</w:t>
+      </w:r>
+      <w:r>
+        <w:rPr>
+          <w:rFonts w:ascii="Times New Roman" w:hAnsi="Times New Roman"/>
         </w:rPr>
         <w:t xml:space="preserve"> starred in the most number of movies in 201</w:t>
       </w:r>
       <w:r>
         <w:rPr>
           <w:rFonts w:ascii="Times New Roman" w:hAnsi="Times New Roman"/>
-          <w:sz w:val="24"/>
-          <w:szCs w:val="24"/>
         </w:rPr>
         <w:t>5</w:t>
       </w:r>
       <w:r>
         <w:rPr>
           <w:rFonts w:ascii="Times New Roman" w:hAnsi="Times New Roman"/>
-          <w:sz w:val="24"/>
-          <w:szCs w:val="24"/>
         </w:rPr>
         <w:t xml:space="preserve">? How many movies did he or she star in? Provide a list of all the movies </w:t>
       </w:r>
       <w:r>
         <w:rPr>
           <w:rFonts w:ascii="Times New Roman" w:hAnsi="Times New Roman"/>
-          <w:sz w:val="24"/>
-          <w:szCs w:val="24"/>
         </w:rPr>
         <w:t xml:space="preserve">(movie names) </w:t>
       </w:r>
       <w:r>
         <w:rPr>
           <w:rFonts w:ascii="Times New Roman" w:hAnsi="Times New Roman"/>
-          <w:sz w:val="24"/>
-          <w:szCs w:val="24"/>
         </w:rPr>
         <w:t>that he or she is featured</w:t>
       </w:r>
       <w:r>
         <w:rPr>
           <w:rFonts w:ascii="Times New Roman" w:hAnsi="Times New Roman"/>
-          <w:sz w:val="24"/>
-          <w:szCs w:val="24"/>
         </w:rPr>
         <w:t xml:space="preserve"> in.</w:t>
       </w:r>
       <w:r>
         <w:rPr>
           <w:rFonts w:ascii="Times New Roman" w:hAnsi="Times New Roman"/>
-          <w:sz w:val="24"/>
-          <w:szCs w:val="24"/>
         </w:rPr>
         <w:t xml:space="preserve"> </w:t>
       </w:r>
@@ -4280,7 +4297,7 @@
 </file>
 
 <file path=customXml/itemProps1.xml><?xml version="1.0" encoding="utf-8"?>
-<ds:datastoreItem xmlns:ds="http://schemas.openxmlformats.org/officeDocument/2006/customXml" ds:itemID="{6F40C976-D5EB-3040-BFA8-D9E8B3A5D13E}">
+<ds:datastoreItem xmlns:ds="http://schemas.openxmlformats.org/officeDocument/2006/customXml" ds:itemID="{327E4C0A-B1C9-9644-B2CB-D9C0C6710607}">
   <ds:schemaRefs>
     <ds:schemaRef ds:uri="http://schemas.openxmlformats.org/officeDocument/2006/bibliography"/>
   </ds:schemaRefs>

</xml_diff>